<commit_message>
Cambio Password cap 102
</commit_message>
<xml_diff>
--- a/Documentos/Instrucciones Historia Clinica.docx
+++ b/Documentos/Instrucciones Historia Clinica.docx
@@ -2,6 +2,71 @@
 <file path=word/document.xml><?xml version="1.0" encoding="utf-8"?>
 <w:document xmlns:wpc="http://schemas.microsoft.com/office/word/2010/wordprocessingCanvas" xmlns:mc="http://schemas.openxmlformats.org/markup-compatibility/2006" xmlns:o="urn:schemas-microsoft-com:office:office" xmlns:r="http://schemas.openxmlformats.org/officeDocument/2006/relationships" xmlns:m="http://schemas.openxmlformats.org/officeDocument/2006/math" xmlns:v="urn:schemas-microsoft-com:vml" xmlns:wp14="http://schemas.microsoft.com/office/word/2010/wordprocessingDrawing" xmlns:wp="http://schemas.openxmlformats.org/drawingml/2006/wordprocessingDrawing" xmlns:w10="urn:schemas-microsoft-com:office:word" xmlns:w="http://schemas.openxmlformats.org/wordprocessingml/2006/main" xmlns:w14="http://schemas.microsoft.com/office/word/2010/wordml" xmlns:w15="http://schemas.microsoft.com/office/word/2012/wordml" xmlns:wpg="http://schemas.microsoft.com/office/word/2010/wordprocessingGroup" xmlns:wpi="http://schemas.microsoft.com/office/word/2010/wordprocessingInk" xmlns:wne="http://schemas.microsoft.com/office/word/2006/wordml" xmlns:wps="http://schemas.microsoft.com/office/word/2010/wordprocessingShape" mc:Ignorable="w14 w15 wp14">
   <w:body>
+    <w:p>
+      <w:pPr>
+        <w:rPr>
+          <w:lang w:val="es-MX"/>
+        </w:rPr>
+      </w:pPr>
+      <w:r>
+        <w:rPr>
+          <w:lang w:val="es-MX"/>
+        </w:rPr>
+        <w:t>Cursos Varios:</w:t>
+      </w:r>
+      <w:bookmarkStart w:id="0" w:name="_GoBack"/>
+      <w:bookmarkEnd w:id="0"/>
+    </w:p>
+    <w:p>
+      <w:pPr>
+        <w:rPr>
+          <w:lang w:val="es-MX"/>
+        </w:rPr>
+      </w:pPr>
+      <w:r>
+        <w:rPr>
+          <w:lang w:val="es-MX"/>
+        </w:rPr>
+        <w:fldChar w:fldCharType="begin"/>
+      </w:r>
+      <w:r>
+        <w:rPr>
+          <w:lang w:val="es-MX"/>
+        </w:rPr>
+        <w:instrText xml:space="preserve"> HYPERLINK "</w:instrText>
+      </w:r>
+      <w:r>
+        <w:rPr>
+          <w:lang w:val="es-MX"/>
+        </w:rPr>
+        <w:instrText>http://www.faztweb.com/curso/%20javascript-poo-aplicacion-productos</w:instrText>
+      </w:r>
+      <w:r>
+        <w:rPr>
+          <w:lang w:val="es-MX"/>
+        </w:rPr>
+        <w:instrText xml:space="preserve">" </w:instrText>
+      </w:r>
+      <w:r>
+        <w:rPr>
+          <w:lang w:val="es-MX"/>
+        </w:rPr>
+        <w:fldChar w:fldCharType="separate"/>
+      </w:r>
+      <w:r>
+        <w:rPr>
+          <w:rStyle w:val="Hipervnculo"/>
+          <w:lang w:val="es-MX"/>
+        </w:rPr>
+        <w:t>http://www.faztweb.com/curso/%20javascript-poo-aplicacion-productos</w:t>
+      </w:r>
+      <w:r>
+        <w:rPr>
+          <w:lang w:val="es-MX"/>
+        </w:rPr>
+        <w:fldChar w:fldCharType="end"/>
+      </w:r>
+    </w:p>
     <w:p>
       <w:pPr>
         <w:rPr>
@@ -875,6 +940,7 @@
           <w:szCs w:val="21"/>
           <w:lang w:eastAsia="es-CO"/>
         </w:rPr>
+        <w:lastRenderedPageBreak/>
         <w:t>    ];</w:t>
       </w:r>
     </w:p>
@@ -905,7 +971,6 @@
         <w:rPr>
           <w:lang w:val="es-MX"/>
         </w:rPr>
-        <w:lastRenderedPageBreak/>
         <w:t>Validaciones</w:t>
       </w:r>
     </w:p>
@@ -1217,10 +1282,44 @@
         <w:rPr>
           <w:lang w:val="es-MX"/>
         </w:rPr>
-        <w:t xml:space="preserve"> ‘es’ en app/config/app.php</w:t>
-      </w:r>
-      <w:bookmarkStart w:id="0" w:name="_GoBack"/>
-      <w:bookmarkEnd w:id="0"/>
+        <w:t xml:space="preserve"> ‘es’ en </w:t>
+      </w:r>
+      <w:proofErr w:type="spellStart"/>
+      <w:r>
+        <w:rPr>
+          <w:lang w:val="es-MX"/>
+        </w:rPr>
+        <w:t>app</w:t>
+      </w:r>
+      <w:proofErr w:type="spellEnd"/>
+      <w:r>
+        <w:rPr>
+          <w:lang w:val="es-MX"/>
+        </w:rPr>
+        <w:t>/</w:t>
+      </w:r>
+      <w:proofErr w:type="spellStart"/>
+      <w:r>
+        <w:rPr>
+          <w:lang w:val="es-MX"/>
+        </w:rPr>
+        <w:t>config</w:t>
+      </w:r>
+      <w:proofErr w:type="spellEnd"/>
+      <w:r>
+        <w:rPr>
+          <w:lang w:val="es-MX"/>
+        </w:rPr>
+        <w:t>/</w:t>
+      </w:r>
+      <w:proofErr w:type="spellStart"/>
+      <w:r>
+        <w:rPr>
+          <w:lang w:val="es-MX"/>
+        </w:rPr>
+        <w:t>app.php</w:t>
+      </w:r>
+      <w:proofErr w:type="spellEnd"/>
     </w:p>
     <w:p>
       <w:pPr>

</xml_diff>